<commit_message>
skonczone wzystkie porpawki, czas na opis implementacji
</commit_message>
<xml_diff>
--- a/Praca_dyplomowa_Fryderyk_Rott_v3.0.docx
+++ b/Praca_dyplomowa_Fryderyk_Rott_v3.0.docx
@@ -28721,6 +28721,9 @@
       <w:r>
         <w:t xml:space="preserve">. </w:t>
       </w:r>
+      <w:r>
+        <w:t>Pozwala na wykorzystanie modułów rozpoznawania tekstu zarówno online jak i offline.</w:t>
+      </w:r>
     </w:p>
     <w:p>
       <w:pPr>
@@ -29234,6 +29237,7 @@
           <w:sz w:val="23"/>
           <w:szCs w:val="23"/>
         </w:rPr>
+        <w:lastRenderedPageBreak/>
         <w:t xml:space="preserve">Baza danych </w:t>
       </w:r>
       <w:proofErr w:type="spellStart"/>
@@ -29250,15 +29254,7 @@
           <w:sz w:val="23"/>
           <w:szCs w:val="23"/>
         </w:rPr>
-        <w:t xml:space="preserve"> pozwala na tworzenie zagnieżdżonych danych. Oznacza to, że pozwala na to by dany obiekt posiadał kolumnę typu lista i przechowywał wewnątrz siebie wiele </w:t>
-      </w:r>
-      <w:r>
-        <w:rPr>
-          <w:sz w:val="23"/>
-          <w:szCs w:val="23"/>
-        </w:rPr>
-        <w:lastRenderedPageBreak/>
-        <w:t>elementów danego typu. Pozwala także na mapowanie obiektów bezpośrednio z bazy danych na ten sam typ obiektów w aplikacji. Oznacza to, że definiując obiekt w aplikacji, przesyłany jest bezpośrednio na serwer wraz z jego zawartością i wice versa. Taka technologia pozwala na projektowanie bazy danych w taki sposób by implementowany model danych w aplikacji nie potrzebował być tłumaczony do zapisania w bazie danych. ReceiptCarer wykorzystuje ten mechanizm w następujący sposób. Aplikacja posiada</w:t>
+        <w:t xml:space="preserve"> pozwala na tworzenie zagnieżdżonych danych. Oznacza to, że pozwala na to by dany obiekt posiadał kolumnę typu lista i przechowywał wewnątrz siebie wiele elementów danego typu. Pozwala także na mapowanie obiektów bezpośrednio z bazy danych na ten sam typ obiektów w aplikacji. Oznacza to, że definiując obiekt w aplikacji, przesyłany jest bezpośrednio na serwer wraz z jego zawartością i wice versa. Taka technologia pozwala na projektowanie bazy danych w taki sposób by implementowany model danych w aplikacji nie potrzebował być tłumaczony do zapisania w bazie danych. ReceiptCarer wykorzystuje ten mechanizm w następujący sposób. Aplikacja posiada</w:t>
       </w:r>
       <w:r>
         <w:rPr>
@@ -29556,10 +29552,9 @@
         <w:rPr>
           <w:i/>
         </w:rPr>
+        <w:lastRenderedPageBreak/>
         <w:t>[Źródło: opracowanie własne]</w:t>
       </w:r>
-      <w:bookmarkStart w:id="96" w:name="_GoBack"/>
-      <w:bookmarkEnd w:id="96"/>
     </w:p>
     <w:p>
       <w:pPr>
@@ -29571,14 +29566,13 @@
         <w:ind w:left="426"/>
       </w:pPr>
       <w:r>
-        <w:lastRenderedPageBreak/>
         <w:t xml:space="preserve"> </w:t>
       </w:r>
-      <w:bookmarkStart w:id="97" w:name="_Toc26540619"/>
+      <w:bookmarkStart w:id="96" w:name="_Toc26540619"/>
       <w:r>
         <w:t>Architektura rozwiązania</w:t>
       </w:r>
-      <w:bookmarkEnd w:id="97"/>
+      <w:bookmarkEnd w:id="96"/>
     </w:p>
     <w:p>
       <w:pPr>
@@ -29592,11 +29586,11 @@
       <w:r>
         <w:t xml:space="preserve"> </w:t>
       </w:r>
-      <w:bookmarkStart w:id="98" w:name="_Toc26540620"/>
+      <w:bookmarkStart w:id="97" w:name="_Toc26540620"/>
       <w:r>
         <w:t>Architektura fizyczna</w:t>
       </w:r>
-      <w:bookmarkEnd w:id="98"/>
+      <w:bookmarkEnd w:id="97"/>
     </w:p>
     <w:p>
       <w:r>
@@ -29605,23 +29599,15 @@
       <w:r>
         <w:t>a rysunku 4.</w:t>
       </w:r>
-      <w:commentRangeStart w:id="99"/>
-      <w:r>
-        <w:t>21</w:t>
-      </w:r>
-      <w:commentRangeEnd w:id="99"/>
-      <w:r>
-        <w:rPr>
-          <w:rStyle w:val="Odwoaniedokomentarza"/>
-        </w:rPr>
-        <w:commentReference w:id="99"/>
-      </w:r>
-      <w:r>
-        <w:t xml:space="preserve">. </w:t>
+      <w:r>
+        <w:t>10.</w:t>
       </w:r>
       <w:r>
         <w:t xml:space="preserve"> </w:t>
       </w:r>
+      <w:r>
+        <w:t xml:space="preserve"> </w:t>
+      </w:r>
     </w:p>
     <w:p/>
     <w:p>
@@ -29635,10 +29621,10 @@
           <w:noProof/>
         </w:rPr>
         <w:drawing>
-          <wp:inline distT="0" distB="0" distL="0" distR="0" wp14:anchorId="5C4B8FED" wp14:editId="6692F474">
-            <wp:extent cx="5579745" cy="3768725"/>
-            <wp:effectExtent l="0" t="0" r="1905" b="3175"/>
-            <wp:docPr id="62" name="Obraz 62"/>
+          <wp:inline distT="0" distB="0" distL="0" distR="0" wp14:anchorId="24502C9C" wp14:editId="1551ABB6">
+            <wp:extent cx="5579745" cy="3670300"/>
+            <wp:effectExtent l="0" t="0" r="1905" b="6350"/>
+            <wp:docPr id="64" name="Obraz 64"/>
             <wp:cNvGraphicFramePr>
               <a:graphicFrameLocks xmlns:a="http://schemas.openxmlformats.org/drawingml/2006/main" noChangeAspect="1"/>
             </wp:cNvGraphicFramePr>
@@ -29658,7 +29644,7 @@
                   <pic:spPr>
                     <a:xfrm>
                       <a:off x="0" y="0"/>
-                      <a:ext cx="5579745" cy="3768725"/>
+                      <a:ext cx="5579745" cy="3670300"/>
                     </a:xfrm>
                     <a:prstGeom prst="rect">
                       <a:avLst/>
@@ -29678,7 +29664,7 @@
           <w:i/>
         </w:rPr>
       </w:pPr>
-      <w:bookmarkStart w:id="100" w:name="_Toc26531986"/>
+      <w:bookmarkStart w:id="98" w:name="_Toc26531986"/>
       <w:r>
         <w:rPr>
           <w:i/>
@@ -29759,31 +29745,31 @@
         </w:rPr>
         <w:t xml:space="preserve"> Diagram </w:t>
       </w:r>
-      <w:commentRangeStart w:id="101"/>
-      <w:commentRangeStart w:id="102"/>
+      <w:commentRangeStart w:id="99"/>
+      <w:commentRangeStart w:id="100"/>
       <w:r>
         <w:rPr>
           <w:i/>
         </w:rPr>
         <w:t>rozmieszczenia</w:t>
       </w:r>
-      <w:commentRangeEnd w:id="101"/>
+      <w:commentRangeEnd w:id="99"/>
       <w:r>
         <w:rPr>
           <w:rStyle w:val="Odwoaniedokomentarza"/>
           <w:iCs w:val="0"/>
         </w:rPr>
-        <w:commentReference w:id="101"/>
-      </w:r>
-      <w:commentRangeEnd w:id="102"/>
+        <w:commentReference w:id="99"/>
+      </w:r>
+      <w:commentRangeEnd w:id="100"/>
       <w:r>
         <w:rPr>
           <w:rStyle w:val="Odwoaniedokomentarza"/>
           <w:iCs w:val="0"/>
         </w:rPr>
-        <w:commentReference w:id="102"/>
-      </w:r>
-      <w:bookmarkEnd w:id="100"/>
+        <w:commentReference w:id="100"/>
+      </w:r>
+      <w:bookmarkEnd w:id="98"/>
       <w:r>
         <w:rPr>
           <w:i/>
@@ -29808,7 +29794,13 @@
     <w:p>
       <w:r>
         <w:tab/>
-        <w:t xml:space="preserve">Urządzenie z systemem Android ma zainstalowaną aplikację ReceiptCarer. Aplikacja łączy się za pomocą protokołu TCP/IP z serwerem, na którym znajduje się baza danych. Są z niej czerpane informacje oraz synchronizowane z nią na bieżąco zmiany w aplikacji. Aplikacja wykorzystuje połączenie z serwerem także do autentykacji użytkowników w aplikacji. Serwer z bazą danych to serwer </w:t>
+        <w:t>Urządzenie z systemem Android ma zainstalowaną aplikację ReceiptCarer.</w:t>
+      </w:r>
+      <w:r>
+        <w:t xml:space="preserve"> Aplikacja wykorzystuje system OCR</w:t>
+      </w:r>
+      <w:r>
+        <w:t xml:space="preserve"> od </w:t>
       </w:r>
       <w:proofErr w:type="spellStart"/>
       <w:r>
@@ -29816,50 +29808,71 @@
       </w:r>
       <w:proofErr w:type="spellEnd"/>
       <w:r>
-        <w:t xml:space="preserve">. Serwer ten służy również do autentykacji użytkowników w aplikacji ReceiptCarer. </w:t>
-      </w:r>
-      <w:r>
-        <w:rPr>
-          <w:highlight w:val="yellow"/>
-        </w:rPr>
-        <w:t xml:space="preserve">Tu </w:t>
+        <w:t xml:space="preserve"> do rozpoznawania tekstu ze zdjęć</w:t>
+      </w:r>
+      <w:r>
+        <w:t xml:space="preserve">. Jest on </w:t>
+      </w:r>
+      <w:r>
+        <w:t>wbudowany w aplikacje</w:t>
+      </w:r>
+      <w:r>
+        <w:t xml:space="preserve"> czyli p</w:t>
+      </w:r>
+      <w:r>
+        <w:t xml:space="preserve">ozwala to na skanowanie paragonów </w:t>
+      </w:r>
+      <w:r>
+        <w:t xml:space="preserve">bez potrzeby łączenia z </w:t>
       </w:r>
       <w:proofErr w:type="spellStart"/>
       <w:r>
-        <w:rPr>
-          <w:highlight w:val="yellow"/>
-        </w:rPr>
-        <w:t>dopsiac</w:t>
+        <w:t>internetem</w:t>
       </w:r>
       <w:proofErr w:type="spellEnd"/>
       <w:r>
-        <w:rPr>
-          <w:highlight w:val="yellow"/>
-        </w:rPr>
+        <w:t>.</w:t>
+      </w:r>
+      <w:r>
+        <w:t xml:space="preserve"> Aplikacja łączy się za pomocą protokołu TCP/IP z serwerem</w:t>
+      </w:r>
+      <w:r>
         <w:t xml:space="preserve"> </w:t>
       </w:r>
       <w:proofErr w:type="spellStart"/>
       <w:r>
-        <w:rPr>
-          <w:highlight w:val="yellow"/>
-        </w:rPr>
-        <w:t>jezcze</w:t>
+        <w:t>Firebase</w:t>
       </w:r>
       <w:proofErr w:type="spellEnd"/>
       <w:r>
-        <w:rPr>
-          <w:highlight w:val="yellow"/>
-        </w:rPr>
-        <w:t xml:space="preserve"> o skanowaniu w </w:t>
+        <w:t>, na którym znajduj</w:t>
+      </w:r>
+      <w:r>
+        <w:t>ą się różne usługi, z których</w:t>
+      </w:r>
+      <w:r>
+        <w:t xml:space="preserve"> korzysta aplikacja. Są to między innymi</w:t>
+      </w:r>
+      <w:r>
+        <w:t xml:space="preserve"> </w:t>
+      </w:r>
+      <w:r>
+        <w:t>baza danych</w:t>
+      </w:r>
+      <w:r>
+        <w:t xml:space="preserve"> </w:t>
       </w:r>
       <w:proofErr w:type="spellStart"/>
       <w:r>
-        <w:rPr>
-          <w:highlight w:val="yellow"/>
-        </w:rPr>
-        <w:t>firebase</w:t>
+        <w:t>Firebase</w:t>
       </w:r>
       <w:proofErr w:type="spellEnd"/>
+      <w:r>
+        <w:t xml:space="preserve"> Cloud Firestore oraz Cloud Storage (dla plików graficznych)</w:t>
+      </w:r>
+      <w:r>
+        <w:t>. Aplikacja wykorzystuje połączenie z serwerem także do autentykacji użytkowników w aplikacji.</w:t>
+      </w:r>
     </w:p>
     <w:p>
       <w:pPr>
@@ -29893,34 +29906,42 @@
         <w:lastRenderedPageBreak/>
         <w:t xml:space="preserve"> </w:t>
       </w:r>
-      <w:bookmarkStart w:id="103" w:name="_Toc26540621"/>
+      <w:bookmarkStart w:id="101" w:name="_Toc26540621"/>
       <w:r>
         <w:t>Architektura logiczna</w:t>
       </w:r>
-      <w:bookmarkEnd w:id="103"/>
+      <w:bookmarkEnd w:id="101"/>
     </w:p>
     <w:p>
       <w:pPr>
         <w:jc w:val="left"/>
       </w:pPr>
-      <w:r>
-        <w:t xml:space="preserve">Rysunek 4.22 przedstawia diagram pakietów opisujący wzorzec architektoniczny zastosowany w </w:t>
-      </w:r>
-      <w:commentRangeStart w:id="104"/>
+      <w:bookmarkStart w:id="102" w:name="_Hlk26563386"/>
+      <w:r>
+        <w:t>Rysunek 4.</w:t>
+      </w:r>
+      <w:r>
+        <w:t>11</w:t>
+      </w:r>
+      <w:r>
+        <w:t xml:space="preserve"> przedstawia diagram pakietów opisujący wzorzec architektoniczny zastosowany w </w:t>
+      </w:r>
+      <w:commentRangeStart w:id="103"/>
       <w:r>
         <w:t>aplikacji</w:t>
       </w:r>
-      <w:commentRangeEnd w:id="104"/>
+      <w:commentRangeEnd w:id="103"/>
       <w:r>
         <w:rPr>
           <w:rStyle w:val="Odwoaniedokomentarza"/>
         </w:rPr>
-        <w:commentReference w:id="104"/>
+        <w:commentReference w:id="103"/>
       </w:r>
       <w:r>
         <w:t>.</w:t>
       </w:r>
     </w:p>
+    <w:bookmarkEnd w:id="102"/>
     <w:p/>
     <w:p>
       <w:r>
@@ -29928,10 +29949,10 @@
           <w:noProof/>
         </w:rPr>
         <w:drawing>
-          <wp:inline distT="0" distB="0" distL="0" distR="0" wp14:anchorId="40A3F0B4" wp14:editId="359CADAE">
-            <wp:extent cx="5579745" cy="5715635"/>
-            <wp:effectExtent l="0" t="0" r="1905" b="0"/>
-            <wp:docPr id="61" name="Obraz 61"/>
+          <wp:inline distT="0" distB="0" distL="0" distR="0" wp14:anchorId="4CF4EB7A" wp14:editId="3BD30E08">
+            <wp:extent cx="5579745" cy="5672455"/>
+            <wp:effectExtent l="0" t="0" r="1905" b="4445"/>
+            <wp:docPr id="66" name="Obraz 66"/>
             <wp:cNvGraphicFramePr>
               <a:graphicFrameLocks xmlns:a="http://schemas.openxmlformats.org/drawingml/2006/main" noChangeAspect="1"/>
             </wp:cNvGraphicFramePr>
@@ -29951,7 +29972,7 @@
                   <pic:spPr>
                     <a:xfrm>
                       <a:off x="0" y="0"/>
-                      <a:ext cx="5579745" cy="5715635"/>
+                      <a:ext cx="5579745" cy="5672455"/>
                     </a:xfrm>
                     <a:prstGeom prst="rect">
                       <a:avLst/>
@@ -29971,7 +29992,7 @@
           <w:i/>
         </w:rPr>
       </w:pPr>
-      <w:bookmarkStart w:id="105" w:name="_Toc26531987"/>
+      <w:bookmarkStart w:id="104" w:name="_Toc26531987"/>
       <w:r>
         <w:rPr>
           <w:i/>
@@ -30052,7 +30073,7 @@
         </w:rPr>
         <w:t xml:space="preserve"> Diagram pakietów – wzorzec MVP</w:t>
       </w:r>
-      <w:bookmarkEnd w:id="105"/>
+      <w:bookmarkEnd w:id="104"/>
       <w:r>
         <w:rPr>
           <w:i/>
@@ -30075,37 +30096,27 @@
       </w:r>
     </w:p>
     <w:p>
+      <w:r>
+        <w:t>Warstwa prezentacji została podzielona na dwa oddzielne pakiety.</w:t>
+      </w:r>
+      <w:r>
+        <w:t xml:space="preserve"> Pakiet </w:t>
+      </w:r>
       <w:proofErr w:type="spellStart"/>
       <w:r>
-        <w:t>View</w:t>
+        <w:t>MainView</w:t>
       </w:r>
       <w:proofErr w:type="spellEnd"/>
       <w:r>
-        <w:t xml:space="preserve"> reprezentuje warstwę prezentacji, czyli to jak wygląda aplikacja już dla samego użytkownika, gdy jej używa. Zajmuje się wyświetlaniem danych i przekazywaniem informacji o interakcji użytkownika do </w:t>
+        <w:t xml:space="preserve"> reprezentuje widoki związane z wyświetlaniem list grup i paragonów oraz modułu wyszukiwania. Pakiet </w:t>
       </w:r>
       <w:proofErr w:type="spellStart"/>
       <w:r>
-        <w:t>Presenter</w:t>
+        <w:t>ReceiptAddingView</w:t>
       </w:r>
       <w:proofErr w:type="spellEnd"/>
       <w:r>
-        <w:t xml:space="preserve">. </w:t>
-      </w:r>
-      <w:proofErr w:type="spellStart"/>
-      <w:r>
-        <w:t>Presenter</w:t>
-      </w:r>
-      <w:proofErr w:type="spellEnd"/>
-      <w:r>
-        <w:t xml:space="preserve"> pełni rolę mediatora pomiędzy </w:t>
-      </w:r>
-      <w:proofErr w:type="spellStart"/>
-      <w:r>
-        <w:t>View</w:t>
-      </w:r>
-      <w:proofErr w:type="spellEnd"/>
-      <w:r>
-        <w:t xml:space="preserve"> i Modelem. Model sam w sobie reprezentuje warstwę danych w aplikacji.</w:t>
+        <w:t xml:space="preserve"> natomiast reprezentuje widoki związane z dodawaniem nowych paragonów do aplikacji. Są one zależne od warstwy serwisów oraz reprezentujący warstwę danych pakiet Model. Warstwa serwisu jest także zależna od warstwy danych.</w:t>
       </w:r>
     </w:p>
     <w:p/>
@@ -30139,11 +30150,25 @@
           <w:numId w:val="5"/>
         </w:numPr>
       </w:pPr>
-      <w:bookmarkStart w:id="106" w:name="_Toc26540622"/>
+      <w:bookmarkStart w:id="105" w:name="_Toc26540622"/>
       <w:r>
         <w:t>Implementacja</w:t>
       </w:r>
-      <w:bookmarkEnd w:id="106"/>
+      <w:bookmarkEnd w:id="105"/>
+    </w:p>
+    <w:p>
+      <w:r>
+        <w:t xml:space="preserve">W </w:t>
+      </w:r>
+      <w:r>
+        <w:t xml:space="preserve">niniejszym </w:t>
+      </w:r>
+      <w:r>
+        <w:t xml:space="preserve">rozdziale została omówiona implementacja poszczególnych funkcjonalności </w:t>
+      </w:r>
+      <w:r>
+        <w:t>aplikacji.</w:t>
+      </w:r>
     </w:p>
     <w:p>
       <w:pPr>
@@ -30156,11 +30181,23 @@
       <w:r>
         <w:t xml:space="preserve"> </w:t>
       </w:r>
-      <w:bookmarkStart w:id="107" w:name="_Toc26540623"/>
-      <w:r>
-        <w:t>Wprowadzenie</w:t>
-      </w:r>
-      <w:bookmarkEnd w:id="107"/>
+      <w:r>
+        <w:t>Logowanie</w:t>
+      </w:r>
+    </w:p>
+    <w:p>
+      <w:r>
+        <w:t xml:space="preserve">W </w:t>
+      </w:r>
+      <w:r>
+        <w:t xml:space="preserve">niniejszym </w:t>
+      </w:r>
+      <w:r>
+        <w:t xml:space="preserve">rozdziale została omówiona implementacja poszczególnych funkcjonalności </w:t>
+      </w:r>
+      <w:r>
+        <w:t>aplikacji.</w:t>
+      </w:r>
     </w:p>
     <w:p>
       <w:pPr>
@@ -30171,16 +30208,251 @@
         </w:numPr>
       </w:pPr>
       <w:r>
+        <w:t xml:space="preserve"> Rejestracja</w:t>
+      </w:r>
+    </w:p>
+    <w:p>
+      <w:r>
+        <w:t xml:space="preserve">W </w:t>
+      </w:r>
+      <w:r>
+        <w:t xml:space="preserve">niniejszym </w:t>
+      </w:r>
+      <w:r>
+        <w:t xml:space="preserve">rozdziale została omówiona implementacja poszczególnych funkcjonalności </w:t>
+      </w:r>
+      <w:r>
+        <w:t>aplikacji.</w:t>
+      </w:r>
+    </w:p>
+    <w:p>
+      <w:pPr>
+        <w:pStyle w:val="WstepZakonczenie"/>
+        <w:numPr>
+          <w:ilvl w:val="1"/>
+          <w:numId w:val="5"/>
+        </w:numPr>
+      </w:pPr>
+      <w:r>
+        <w:t xml:space="preserve"> Lista </w:t>
+      </w:r>
+      <w:r>
+        <w:t>grup</w:t>
+      </w:r>
+      <w:r>
+        <w:t xml:space="preserve"> paragonów</w:t>
+      </w:r>
+    </w:p>
+    <w:p>
+      <w:r>
+        <w:t xml:space="preserve">W </w:t>
+      </w:r>
+      <w:r>
+        <w:t xml:space="preserve">niniejszym </w:t>
+      </w:r>
+      <w:r>
+        <w:t xml:space="preserve">rozdziale została omówiona implementacja poszczególnych funkcjonalności </w:t>
+      </w:r>
+      <w:r>
+        <w:t>aplikacji.</w:t>
+      </w:r>
+    </w:p>
+    <w:p>
+      <w:pPr>
+        <w:pStyle w:val="WstepZakonczenie"/>
+        <w:numPr>
+          <w:ilvl w:val="1"/>
+          <w:numId w:val="5"/>
+        </w:numPr>
+      </w:pPr>
+      <w:r>
+        <w:t xml:space="preserve"> Dodawanie nowej grupy</w:t>
+      </w:r>
+    </w:p>
+    <w:p>
+      <w:r>
+        <w:t xml:space="preserve">W </w:t>
+      </w:r>
+      <w:r>
+        <w:t xml:space="preserve">niniejszym </w:t>
+      </w:r>
+      <w:r>
+        <w:t xml:space="preserve">rozdziale została omówiona implementacja poszczególnych funkcjonalności </w:t>
+      </w:r>
+      <w:r>
+        <w:t>aplikacji.</w:t>
+      </w:r>
+    </w:p>
+    <w:p>
+      <w:pPr>
+        <w:pStyle w:val="WstepZakonczenie"/>
+        <w:numPr>
+          <w:ilvl w:val="1"/>
+          <w:numId w:val="5"/>
+        </w:numPr>
+      </w:pPr>
+      <w:r>
+        <w:t xml:space="preserve"> Edycja grupy</w:t>
+      </w:r>
+    </w:p>
+    <w:p>
+      <w:r>
+        <w:t xml:space="preserve">W </w:t>
+      </w:r>
+      <w:r>
+        <w:t xml:space="preserve">niniejszym </w:t>
+      </w:r>
+      <w:r>
+        <w:t xml:space="preserve">rozdziale została omówiona implementacja poszczególnych funkcjonalności </w:t>
+      </w:r>
+      <w:r>
+        <w:t>aplikacji.</w:t>
+      </w:r>
+    </w:p>
+    <w:p>
+      <w:pPr>
+        <w:pStyle w:val="WstepZakonczenie"/>
+        <w:numPr>
+          <w:ilvl w:val="1"/>
+          <w:numId w:val="5"/>
+        </w:numPr>
+      </w:pPr>
+      <w:r>
+        <w:t xml:space="preserve"> Lista paragonów</w:t>
+      </w:r>
+    </w:p>
+    <w:p>
+      <w:r>
+        <w:t xml:space="preserve">W </w:t>
+      </w:r>
+      <w:r>
+        <w:t xml:space="preserve">niniejszym </w:t>
+      </w:r>
+      <w:r>
+        <w:t xml:space="preserve">rozdziale została omówiona implementacja poszczególnych funkcjonalności </w:t>
+      </w:r>
+      <w:r>
+        <w:t>aplikacji.</w:t>
+      </w:r>
+    </w:p>
+    <w:p>
+      <w:pPr>
+        <w:pStyle w:val="WstepZakonczenie"/>
+        <w:numPr>
+          <w:ilvl w:val="1"/>
+          <w:numId w:val="5"/>
+        </w:numPr>
+      </w:pPr>
+      <w:r>
         <w:t xml:space="preserve"> </w:t>
       </w:r>
-      <w:bookmarkStart w:id="108" w:name="_Toc26540624"/>
-      <w:r>
-        <w:t xml:space="preserve">Prezentacja </w:t>
-      </w:r>
+      <w:r>
+        <w:t>Dodawanie nowych paragonów</w:t>
+      </w:r>
+      <w:r>
+        <w:t xml:space="preserve"> </w:t>
+      </w:r>
+    </w:p>
+    <w:p>
+      <w:r>
+        <w:t xml:space="preserve">W </w:t>
+      </w:r>
+      <w:r>
+        <w:t xml:space="preserve">niniejszym </w:t>
+      </w:r>
+      <w:r>
+        <w:t xml:space="preserve">rozdziale została omówiona implementacja poszczególnych funkcjonalności </w:t>
+      </w:r>
+      <w:r>
+        <w:t>aplikacji.</w:t>
+      </w:r>
+    </w:p>
+    <w:p>
+      <w:pPr>
+        <w:pStyle w:val="WstepZakonczenie"/>
+        <w:numPr>
+          <w:ilvl w:val="1"/>
+          <w:numId w:val="5"/>
+        </w:numPr>
+      </w:pPr>
+      <w:r>
+        <w:t xml:space="preserve"> Edycja paragonu</w:t>
+      </w:r>
+    </w:p>
+    <w:p>
+      <w:r>
+        <w:t xml:space="preserve">W </w:t>
+      </w:r>
+      <w:r>
+        <w:t xml:space="preserve">niniejszym </w:t>
+      </w:r>
+      <w:r>
+        <w:t xml:space="preserve">rozdziale została omówiona implementacja poszczególnych funkcjonalności </w:t>
+      </w:r>
+      <w:r>
+        <w:t>aplikacji.</w:t>
+      </w:r>
+    </w:p>
+    <w:p>
+      <w:pPr>
+        <w:pStyle w:val="WstepZakonczenie"/>
+        <w:numPr>
+          <w:ilvl w:val="1"/>
+          <w:numId w:val="5"/>
+        </w:numPr>
+      </w:pPr>
+      <w:r>
+        <w:t xml:space="preserve"> Eksportowanie paragonu</w:t>
+      </w:r>
+    </w:p>
+    <w:p>
+      <w:r>
+        <w:t xml:space="preserve">W </w:t>
+      </w:r>
+      <w:r>
+        <w:t xml:space="preserve">niniejszym </w:t>
+      </w:r>
+      <w:r>
+        <w:t xml:space="preserve">rozdziale została omówiona implementacja poszczególnych funkcjonalności </w:t>
+      </w:r>
+      <w:r>
+        <w:t>aplikacji.</w:t>
+      </w:r>
+    </w:p>
+    <w:p>
+      <w:pPr>
+        <w:pStyle w:val="WstepZakonczenie"/>
+        <w:numPr>
+          <w:ilvl w:val="1"/>
+          <w:numId w:val="5"/>
+        </w:numPr>
+      </w:pPr>
+      <w:r>
+        <w:lastRenderedPageBreak/>
+        <w:t>Wyszukiwanie paragonów</w:t>
+      </w:r>
+    </w:p>
+    <w:p>
+      <w:pPr>
+        <w:jc w:val="left"/>
+      </w:pPr>
+      <w:r>
+        <w:t xml:space="preserve">Rysunek 4.11 przedstawia diagram pakietów opisujący wzorzec architektoniczny zastosowany w </w:t>
+      </w:r>
+      <w:commentRangeStart w:id="106"/>
       <w:r>
         <w:t>aplikacji</w:t>
       </w:r>
-      <w:bookmarkEnd w:id="108"/>
+      <w:commentRangeEnd w:id="106"/>
+      <w:r>
+        <w:rPr>
+          <w:rStyle w:val="Odwoaniedokomentarza"/>
+        </w:rPr>
+        <w:commentReference w:id="106"/>
+      </w:r>
+      <w:r>
+        <w:t>.</w:t>
+      </w:r>
     </w:p>
     <w:p>
       <w:pPr>
@@ -30194,6 +30466,8 @@
           <w:szCs w:val="32"/>
         </w:rPr>
       </w:pPr>
+      <w:bookmarkStart w:id="107" w:name="_GoBack"/>
+      <w:bookmarkEnd w:id="107"/>
       <w:r>
         <w:br w:type="page"/>
       </w:r>
@@ -30212,11 +30486,11 @@
           <w:numId w:val="5"/>
         </w:numPr>
       </w:pPr>
-      <w:bookmarkStart w:id="109" w:name="_Toc26540625"/>
+      <w:bookmarkStart w:id="108" w:name="_Toc26540625"/>
       <w:r>
         <w:t>Testy</w:t>
       </w:r>
-      <w:bookmarkEnd w:id="109"/>
+      <w:bookmarkEnd w:id="108"/>
     </w:p>
     <w:p>
       <w:pPr>
@@ -30229,11 +30503,11 @@
       <w:r>
         <w:t xml:space="preserve"> </w:t>
       </w:r>
-      <w:bookmarkStart w:id="110" w:name="_Toc26540626"/>
+      <w:bookmarkStart w:id="109" w:name="_Toc26540626"/>
       <w:r>
         <w:t>Testy jednostkowe</w:t>
       </w:r>
-      <w:bookmarkEnd w:id="110"/>
+      <w:bookmarkEnd w:id="109"/>
     </w:p>
     <w:p>
       <w:pPr>
@@ -30267,11 +30541,11 @@
       <w:pPr>
         <w:pStyle w:val="WstepZakonczenie"/>
       </w:pPr>
-      <w:bookmarkStart w:id="111" w:name="_Toc26540627"/>
+      <w:bookmarkStart w:id="110" w:name="_Toc26540627"/>
       <w:r>
         <w:t>Zakończenie</w:t>
       </w:r>
-      <w:bookmarkEnd w:id="111"/>
+      <w:bookmarkEnd w:id="110"/>
     </w:p>
     <w:p>
       <w:pPr>
@@ -30281,11 +30555,11 @@
           <w:numId w:val="7"/>
         </w:numPr>
       </w:pPr>
-      <w:bookmarkStart w:id="112" w:name="_Toc26540628"/>
+      <w:bookmarkStart w:id="111" w:name="_Toc26540628"/>
       <w:r>
         <w:t>Podsumowanie pracy</w:t>
       </w:r>
-      <w:bookmarkEnd w:id="112"/>
+      <w:bookmarkEnd w:id="111"/>
     </w:p>
     <w:p>
       <w:pPr>
@@ -30295,11 +30569,11 @@
           <w:numId w:val="7"/>
         </w:numPr>
       </w:pPr>
-      <w:bookmarkStart w:id="113" w:name="_Toc26540629"/>
+      <w:bookmarkStart w:id="112" w:name="_Toc26540629"/>
       <w:r>
         <w:t>Kierunki dalszego rozwoju</w:t>
       </w:r>
-      <w:bookmarkEnd w:id="113"/>
+      <w:bookmarkEnd w:id="112"/>
     </w:p>
     <w:p>
       <w:pPr>
@@ -30307,7 +30581,7 @@
         <w:ind w:left="720" w:firstLine="0"/>
       </w:pPr>
     </w:p>
-    <w:bookmarkStart w:id="114" w:name="_Toc26540630" w:displacedByCustomXml="next"/>
+    <w:bookmarkStart w:id="113" w:name="_Toc26540630" w:displacedByCustomXml="next"/>
     <w:sdt>
       <w:sdtPr>
         <w:rPr>
@@ -30335,7 +30609,7 @@
           <w:r>
             <w:t>Bibliografia</w:t>
           </w:r>
-          <w:bookmarkEnd w:id="114"/>
+          <w:bookmarkEnd w:id="113"/>
         </w:p>
         <w:sdt>
           <w:sdtPr>
@@ -31802,11 +32076,11 @@
       <w:pPr>
         <w:pStyle w:val="WstepZakonczenie"/>
       </w:pPr>
-      <w:bookmarkStart w:id="115" w:name="_Toc26540631"/>
+      <w:bookmarkStart w:id="114" w:name="_Toc26540631"/>
       <w:r>
         <w:t>Spis rysunków</w:t>
       </w:r>
-      <w:bookmarkEnd w:id="115"/>
+      <w:bookmarkEnd w:id="114"/>
     </w:p>
     <w:p>
       <w:pPr>
@@ -32345,11 +32619,11 @@
       <w:pPr>
         <w:pStyle w:val="WstepZakonczenie"/>
       </w:pPr>
-      <w:bookmarkStart w:id="116" w:name="_Toc26540632"/>
+      <w:bookmarkStart w:id="115" w:name="_Toc26540632"/>
       <w:r>
         <w:t>Spis tabel</w:t>
       </w:r>
-      <w:bookmarkEnd w:id="116"/>
+      <w:bookmarkEnd w:id="115"/>
     </w:p>
     <w:p>
       <w:pPr>
@@ -33088,11 +33362,11 @@
       <w:pPr>
         <w:pStyle w:val="WstepZakonczenie"/>
       </w:pPr>
-      <w:bookmarkStart w:id="117" w:name="_Toc26540633"/>
+      <w:bookmarkStart w:id="116" w:name="_Toc26540633"/>
       <w:r>
         <w:t>Załącznik</w:t>
       </w:r>
-      <w:bookmarkEnd w:id="117"/>
+      <w:bookmarkEnd w:id="116"/>
     </w:p>
     <w:p>
       <w:pPr>
@@ -33898,7 +34172,7 @@
       </w:r>
     </w:p>
   </w:comment>
-  <w:comment w:id="99" w:author="Bogumiła" w:date="2019-11-27T20:18:00Z" w:initials="B">
+  <w:comment w:id="99" w:author="Bogumiła" w:date="2019-11-27T20:16:00Z" w:initials="B">
     <w:p>
       <w:pPr>
         <w:pStyle w:val="Tekstkomentarza"/>
@@ -33910,11 +34184,11 @@
         <w:annotationRef/>
       </w:r>
       <w:r>
-        <w:t>To co jest w notatkach napisać tekstem jako komentarz</w:t>
+        <w:t>Liczności od strony androida wiele – na obu asocjacjach</w:t>
       </w:r>
     </w:p>
   </w:comment>
-  <w:comment w:id="101" w:author="Bogumiła" w:date="2019-11-27T20:16:00Z" w:initials="B">
+  <w:comment w:id="100" w:author="Bogumiła" w:date="2019-11-27T20:17:00Z" w:initials="B">
     <w:p>
       <w:pPr>
         <w:pStyle w:val="Tekstkomentarza"/>
@@ -33926,11 +34200,11 @@
         <w:annotationRef/>
       </w:r>
       <w:r>
-        <w:t>Liczności od strony androida wiele – na obu asocjacjach</w:t>
+        <w:t>Czy nad tym protokołem TCP/IP nie ma innego, np. REST?</w:t>
       </w:r>
     </w:p>
   </w:comment>
-  <w:comment w:id="102" w:author="Bogumiła" w:date="2019-11-27T20:17:00Z" w:initials="B">
+  <w:comment w:id="103" w:author="Bogumiła" w:date="2019-11-27T20:18:00Z" w:initials="B">
     <w:p>
       <w:pPr>
         <w:pStyle w:val="Tekstkomentarza"/>
@@ -33942,11 +34216,27 @@
         <w:annotationRef/>
       </w:r>
       <w:r>
-        <w:t>Czy nad tym protokołem TCP/IP nie ma innego, np. REST?</w:t>
+        <w:t>Uwaga, jak wyżej. Dodać komentarz.</w:t>
+      </w:r>
+    </w:p>
+    <w:p>
+      <w:pPr>
+        <w:pStyle w:val="Tekstkomentarza"/>
+      </w:pPr>
+      <w:r>
+        <w:t xml:space="preserve">Między pakietami Prezenter i </w:t>
+      </w:r>
+      <w:proofErr w:type="spellStart"/>
+      <w:r>
+        <w:t>View</w:t>
+      </w:r>
+      <w:proofErr w:type="spellEnd"/>
+      <w:r>
+        <w:t xml:space="preserve"> mamy cykl zależności. Można go zlikwidować umieszczając interfejs, od którego zależy Prezenter w pakiecie Prezenter</w:t>
       </w:r>
     </w:p>
   </w:comment>
-  <w:comment w:id="104" w:author="Bogumiła" w:date="2019-11-27T20:18:00Z" w:initials="B">
+  <w:comment w:id="106" w:author="Bogumiła" w:date="2019-11-27T20:18:00Z" w:initials="B">
     <w:p>
       <w:pPr>
         <w:pStyle w:val="Tekstkomentarza"/>
@@ -34024,10 +34314,10 @@
   <w15:commentEx w15:paraId="629EBADE" w15:done="1"/>
   <w15:commentEx w15:paraId="53C029BF" w15:done="0"/>
   <w15:commentEx w15:paraId="2C327244" w15:done="0"/>
-  <w15:commentEx w15:paraId="23FB6D9C" w15:done="1"/>
-  <w15:commentEx w15:paraId="2B0FB854" w15:done="0"/>
-  <w15:commentEx w15:paraId="30C80260" w15:done="0"/>
-  <w15:commentEx w15:paraId="10C36801" w15:done="0"/>
+  <w15:commentEx w15:paraId="2B0FB854" w15:done="1"/>
+  <w15:commentEx w15:paraId="30C80260" w15:done="1"/>
+  <w15:commentEx w15:paraId="10C36801" w15:done="1"/>
+  <w15:commentEx w15:paraId="315EE77F" w15:done="1"/>
 </w15:commentsEx>
 </file>
 
@@ -34073,10 +34363,10 @@
   <w16cid:commentId w16cid:paraId="629EBADE" w16cid:durableId="2192907E"/>
   <w16cid:commentId w16cid:paraId="53C029BF" w16cid:durableId="2192907F"/>
   <w16cid:commentId w16cid:paraId="2C327244" w16cid:durableId="21929081"/>
-  <w16cid:commentId w16cid:paraId="23FB6D9C" w16cid:durableId="21929082"/>
   <w16cid:commentId w16cid:paraId="2B0FB854" w16cid:durableId="21929083"/>
   <w16cid:commentId w16cid:paraId="30C80260" w16cid:durableId="21929084"/>
   <w16cid:commentId w16cid:paraId="10C36801" w16cid:durableId="21929085"/>
+  <w16cid:commentId w16cid:paraId="315EE77F" w16cid:durableId="2195534A"/>
 </w16cid:commentsIds>
 </file>
 
@@ -39040,7 +39330,7 @@
 </file>
 
 <file path=customXml/itemProps1.xml><?xml version="1.0" encoding="utf-8"?>
-<ds:datastoreItem xmlns:ds="http://schemas.openxmlformats.org/officeDocument/2006/customXml" ds:itemID="{5500CF41-6EC8-4981-B34B-154E918EEA01}">
+<ds:datastoreItem xmlns:ds="http://schemas.openxmlformats.org/officeDocument/2006/customXml" ds:itemID="{AB52122E-B635-4E1F-8ABE-AC3CF43C088D}">
   <ds:schemaRefs>
     <ds:schemaRef ds:uri="http://schemas.openxmlformats.org/officeDocument/2006/bibliography"/>
   </ds:schemaRefs>

</xml_diff>